<commit_message>
fine tuning the documentations
</commit_message>
<xml_diff>
--- a/documentation/PLUMBAPP UML Diagrams.docx
+++ b/documentation/PLUMBAPP UML Diagrams.docx
@@ -5,11 +5,13 @@
     <w:p>
       <w:pPr>
         <w:rPr>
-          <w:u w:val="single"/>
-        </w:rPr>
-      </w:pPr>
-      <w:r>
-        <w:rPr>
+          <w:b/>
+          <w:u w:val="single"/>
+        </w:rPr>
+      </w:pPr>
+      <w:r>
+        <w:rPr>
+          <w:b/>
           <w:u w:val="single"/>
         </w:rPr>
         <w:t>PLUMBAPP Context Diagram</w:t>
@@ -17,15 +19,22 @@
     </w:p>
     <w:p>
       <w:r>
-        <w:t xml:space="preserve">This is a diagram which is designed to make </w:t>
-      </w:r>
-      <w:proofErr w:type="gramStart"/>
-      <w:r>
-        <w:t>details  and</w:t>
-      </w:r>
-      <w:proofErr w:type="gramEnd"/>
-      <w:r>
-        <w:t xml:space="preserve"> boundaries of the system known to the different stakeholders of a project pointing out the flow of information between  the system and external components.</w:t>
+        <w:t xml:space="preserve">This </w:t>
+      </w:r>
+      <w:r>
+        <w:t>diagram</w:t>
+      </w:r>
+      <w:r>
+        <w:t xml:space="preserve"> is designed to make details </w:t>
+      </w:r>
+      <w:r>
+        <w:t xml:space="preserve">and boundaries of the system known to the different stakeholders of a project pointing out the flow of information </w:t>
+      </w:r>
+      <w:r>
+        <w:t>between the</w:t>
+      </w:r>
+      <w:r>
+        <w:t xml:space="preserve"> system and external components.</w:t>
       </w:r>
     </w:p>
     <w:p>
@@ -42,10 +51,10 @@
           <w:noProof/>
         </w:rPr>
         <w:drawing>
-          <wp:inline distT="0" distB="0" distL="0" distR="0" wp14:anchorId="180500F6" wp14:editId="1302A9CC">
-            <wp:extent cx="6201345" cy="3819525"/>
-            <wp:effectExtent l="0" t="0" r="9525" b="0"/>
-            <wp:docPr id="1" name="Picture 1"/>
+          <wp:inline distT="0" distB="0" distL="0" distR="0" wp14:anchorId="7EE6AB32" wp14:editId="50ADC068">
+            <wp:extent cx="5943600" cy="3660775"/>
+            <wp:effectExtent l="0" t="0" r="0" b="0"/>
+            <wp:docPr id="4" name="Picture 4"/>
             <wp:cNvGraphicFramePr>
               <a:graphicFrameLocks xmlns:a="http://schemas.openxmlformats.org/drawingml/2006/main" noChangeAspect="1"/>
             </wp:cNvGraphicFramePr>
@@ -53,7 +62,7 @@
               <a:graphicData uri="http://schemas.openxmlformats.org/drawingml/2006/picture">
                 <pic:pic xmlns:pic="http://schemas.openxmlformats.org/drawingml/2006/picture">
                   <pic:nvPicPr>
-                    <pic:cNvPr id="1" name="context diagram (1).png"/>
+                    <pic:cNvPr id="4" name="context diagram (1) (1).png"/>
                     <pic:cNvPicPr/>
                   </pic:nvPicPr>
                   <pic:blipFill>
@@ -71,7 +80,7 @@
                   <pic:spPr>
                     <a:xfrm>
                       <a:off x="0" y="0"/>
-                      <a:ext cx="6202078" cy="3819977"/>
+                      <a:ext cx="5943600" cy="3660775"/>
                     </a:xfrm>
                     <a:prstGeom prst="rect">
                       <a:avLst/>
@@ -91,45 +100,116 @@
       <w:r>
         <w:t xml:space="preserve">Figure </w:t>
       </w:r>
-      <w:fldSimple w:instr=" SEQ Figure \* ARABIC ">
-        <w:r>
-          <w:rPr>
-            <w:noProof/>
-          </w:rPr>
-          <w:t>1</w:t>
-        </w:r>
-      </w:fldSimple>
+      <w:r>
+        <w:fldChar w:fldCharType="begin"/>
+      </w:r>
+      <w:r>
+        <w:instrText xml:space="preserve"> SEQ Figure \* ARABIC </w:instrText>
+      </w:r>
+      <w:r>
+        <w:fldChar w:fldCharType="separate"/>
+      </w:r>
+      <w:r>
+        <w:rPr>
+          <w:noProof/>
+        </w:rPr>
+        <w:t>1</w:t>
+      </w:r>
+      <w:r>
+        <w:rPr>
+          <w:noProof/>
+        </w:rPr>
+        <w:fldChar w:fldCharType="end"/>
+      </w:r>
+      <w:r>
+        <w:t>:</w:t>
+      </w:r>
+      <w:r>
+        <w:t xml:space="preserve"> </w:t>
+      </w:r>
+      <w:r>
+        <w:t>PLUMBAPP Context diagram</w:t>
+      </w:r>
+    </w:p>
+    <w:p/>
+    <w:p/>
+    <w:p/>
+    <w:p/>
+    <w:p/>
+    <w:p/>
+    <w:p/>
+    <w:p/>
+    <w:p/>
+    <w:p/>
+    <w:p>
+      <w:pPr>
+        <w:rPr>
+          <w:b/>
+          <w:u w:val="single"/>
+        </w:rPr>
+      </w:pPr>
+      <w:r>
+        <w:rPr>
+          <w:b/>
+          <w:u w:val="single"/>
+        </w:rPr>
+        <w:lastRenderedPageBreak/>
+        <w:t>PLUMBAPP Entity Relationship Diagram</w:t>
+      </w:r>
+    </w:p>
+    <w:p>
+      <w:r>
+        <w:t xml:space="preserve">This is a type of </w:t>
+      </w:r>
+      <w:r>
+        <w:t xml:space="preserve">a structural diagram that </w:t>
+      </w:r>
       <w:proofErr w:type="gramStart"/>
       <w:r>
-        <w:t>:PLUMBAPP</w:t>
+        <w:t xml:space="preserve">is </w:t>
+      </w:r>
+      <w:r>
+        <w:t>used</w:t>
       </w:r>
       <w:proofErr w:type="gramEnd"/>
       <w:r>
-        <w:t xml:space="preserve"> Context diagram</w:t>
-      </w:r>
-    </w:p>
-    <w:p/>
-    <w:p>
-      <w:r>
-        <w:t>Class Diagram</w:t>
-      </w:r>
-    </w:p>
-    <w:p>
-      <w:r>
-        <w:t>In software engineering, a class diagram in the Unified Modelling Language is a type of static structure diagram that describes the system’s structure by showing the classes, attributes operations methods and relationships. The figure 2 below is PLUMBAPP’s class diagram:</w:t>
-      </w:r>
-    </w:p>
-    <w:p>
-      <w:r>
-        <w:rPr>
+        <w:t xml:space="preserve"> in database design to give a visual snapshot of how entities relate to each other.</w:t>
+      </w:r>
+      <w:r>
+        <w:t xml:space="preserve"> The figure below represents PLUMBAPP’S entity relationship diagram.</w:t>
+      </w:r>
+      <w:r>
+        <w:t>s</w:t>
+      </w:r>
+      <w:bookmarkStart w:id="0" w:name="_GoBack"/>
+      <w:bookmarkEnd w:id="0"/>
+    </w:p>
+    <w:p>
+      <w:pPr>
+        <w:rPr>
+          <w:b/>
+          <w:u w:val="single"/>
+        </w:rPr>
+      </w:pPr>
+    </w:p>
+    <w:p>
+      <w:pPr>
+        <w:rPr>
+          <w:b/>
+          <w:u w:val="single"/>
+        </w:rPr>
+      </w:pPr>
+      <w:r>
+        <w:rPr>
+          <w:b/>
           <w:noProof/>
-        </w:rPr>
-        <w:lastRenderedPageBreak/>
+          <w:u w:val="single"/>
+        </w:rPr>
         <w:drawing>
-          <wp:inline distT="0" distB="0" distL="0" distR="0" wp14:anchorId="6838B513" wp14:editId="62877C0E">
-            <wp:extent cx="5943600" cy="5624830"/>
-            <wp:effectExtent l="0" t="0" r="0" b="0"/>
-            <wp:docPr id="2" name="Picture 2"/>
+          <wp:inline distT="0" distB="0" distL="0" distR="0" wp14:anchorId="283E3986" wp14:editId="56F87DF0">
+            <wp:extent cx="5065614" cy="3697605"/>
+            <wp:effectExtent l="0" t="0" r="1905" b="0"/>
+            <wp:docPr id="6" name="Picture 6"/>
             <wp:cNvGraphicFramePr>
               <a:graphicFrameLocks xmlns:a="http://schemas.openxmlformats.org/drawingml/2006/main" noChangeAspect="1"/>
             </wp:cNvGraphicFramePr>
@@ -137,7 +217,7 @@
               <a:graphicData uri="http://schemas.openxmlformats.org/drawingml/2006/picture">
                 <pic:pic xmlns:pic="http://schemas.openxmlformats.org/drawingml/2006/picture">
                   <pic:nvPicPr>
-                    <pic:cNvPr id="2" name="PLUMBAPP class diagram.png"/>
+                    <pic:cNvPr id="6" name="db schema (1).png"/>
                     <pic:cNvPicPr/>
                   </pic:nvPicPr>
                   <pic:blipFill>
@@ -155,7 +235,7 @@
                   <pic:spPr>
                     <a:xfrm>
                       <a:off x="0" y="0"/>
-                      <a:ext cx="5943600" cy="5624830"/>
+                      <a:ext cx="5087146" cy="3713322"/>
                     </a:xfrm>
                     <a:prstGeom prst="rect">
                       <a:avLst/>
@@ -171,6 +251,9 @@
     <w:p>
       <w:pPr>
         <w:pStyle w:val="Caption"/>
+        <w:rPr>
+          <w:b/>
+        </w:rPr>
       </w:pPr>
       <w:r>
         <w:t xml:space="preserve">Figure </w:t>
@@ -184,11 +267,334 @@
         </w:r>
       </w:fldSimple>
       <w:r>
-        <w:t>:PLUMBAPP Class Diagram</w:t>
-      </w:r>
-      <w:bookmarkStart w:id="0" w:name="_GoBack"/>
-      <w:bookmarkEnd w:id="0"/>
-    </w:p>
+        <w:t>: PLUMBAPP Entity Relationship Diagram</w:t>
+      </w:r>
+    </w:p>
+    <w:p>
+      <w:pPr>
+        <w:rPr>
+          <w:b/>
+          <w:u w:val="single"/>
+        </w:rPr>
+      </w:pPr>
+    </w:p>
+    <w:p>
+      <w:pPr>
+        <w:rPr>
+          <w:b/>
+          <w:u w:val="single"/>
+        </w:rPr>
+      </w:pPr>
+    </w:p>
+    <w:p>
+      <w:pPr>
+        <w:rPr>
+          <w:b/>
+          <w:u w:val="single"/>
+        </w:rPr>
+      </w:pPr>
+    </w:p>
+    <w:p>
+      <w:pPr>
+        <w:rPr>
+          <w:b/>
+          <w:u w:val="single"/>
+        </w:rPr>
+      </w:pPr>
+    </w:p>
+    <w:p>
+      <w:pPr>
+        <w:rPr>
+          <w:b/>
+          <w:u w:val="single"/>
+        </w:rPr>
+      </w:pPr>
+    </w:p>
+    <w:p>
+      <w:pPr>
+        <w:rPr>
+          <w:b/>
+          <w:u w:val="single"/>
+        </w:rPr>
+      </w:pPr>
+    </w:p>
+    <w:p>
+      <w:pPr>
+        <w:rPr>
+          <w:b/>
+          <w:u w:val="single"/>
+        </w:rPr>
+      </w:pPr>
+    </w:p>
+    <w:p>
+      <w:pPr>
+        <w:rPr>
+          <w:b/>
+          <w:u w:val="single"/>
+        </w:rPr>
+      </w:pPr>
+    </w:p>
+    <w:p>
+      <w:pPr>
+        <w:rPr>
+          <w:b/>
+          <w:u w:val="single"/>
+        </w:rPr>
+      </w:pPr>
+    </w:p>
+    <w:p>
+      <w:pPr>
+        <w:rPr>
+          <w:b/>
+          <w:u w:val="single"/>
+        </w:rPr>
+      </w:pPr>
+    </w:p>
+    <w:p>
+      <w:pPr>
+        <w:rPr>
+          <w:b/>
+          <w:u w:val="single"/>
+        </w:rPr>
+      </w:pPr>
+    </w:p>
+    <w:p>
+      <w:pPr>
+        <w:rPr>
+          <w:b/>
+          <w:u w:val="single"/>
+        </w:rPr>
+      </w:pPr>
+    </w:p>
+    <w:p>
+      <w:pPr>
+        <w:rPr>
+          <w:b/>
+          <w:u w:val="single"/>
+        </w:rPr>
+      </w:pPr>
+    </w:p>
+    <w:p>
+      <w:pPr>
+        <w:rPr>
+          <w:b/>
+          <w:u w:val="single"/>
+        </w:rPr>
+      </w:pPr>
+      <w:r>
+        <w:rPr>
+          <w:b/>
+          <w:u w:val="single"/>
+        </w:rPr>
+        <w:t xml:space="preserve">PLUMBAPP </w:t>
+      </w:r>
+      <w:r>
+        <w:rPr>
+          <w:b/>
+          <w:u w:val="single"/>
+        </w:rPr>
+        <w:t>Class Diagram</w:t>
+      </w:r>
+    </w:p>
+    <w:p>
+      <w:r>
+        <w:t>In software engineering, a class diagram in the Unified Modelling Language is a type of static structure diagram that describes the system’s structure by showing the classes, attributes operations methods a</w:t>
+      </w:r>
+      <w:r>
+        <w:t>nd relationships. The figure3</w:t>
+      </w:r>
+      <w:r>
+        <w:t xml:space="preserve"> below is PLUMBAPP’s class diagram:</w:t>
+      </w:r>
+    </w:p>
+    <w:p>
+      <w:r>
+        <w:rPr>
+          <w:noProof/>
+        </w:rPr>
+        <w:drawing>
+          <wp:inline distT="0" distB="0" distL="0" distR="0" wp14:anchorId="6838B513" wp14:editId="35E8C24C">
+            <wp:extent cx="5583558" cy="5284099"/>
+            <wp:effectExtent l="0" t="0" r="0" b="0"/>
+            <wp:docPr id="2" name="Picture 2"/>
+            <wp:cNvGraphicFramePr>
+              <a:graphicFrameLocks xmlns:a="http://schemas.openxmlformats.org/drawingml/2006/main" noChangeAspect="1"/>
+            </wp:cNvGraphicFramePr>
+            <a:graphic xmlns:a="http://schemas.openxmlformats.org/drawingml/2006/main">
+              <a:graphicData uri="http://schemas.openxmlformats.org/drawingml/2006/picture">
+                <pic:pic xmlns:pic="http://schemas.openxmlformats.org/drawingml/2006/picture">
+                  <pic:nvPicPr>
+                    <pic:cNvPr id="2" name="PLUMBAPP class diagram.png"/>
+                    <pic:cNvPicPr/>
+                  </pic:nvPicPr>
+                  <pic:blipFill>
+                    <a:blip r:embed="rId7">
+                      <a:extLst>
+                        <a:ext uri="{28A0092B-C50C-407E-A947-70E740481C1C}">
+                          <a14:useLocalDpi xmlns:a14="http://schemas.microsoft.com/office/drawing/2010/main" val="0"/>
+                        </a:ext>
+                      </a:extLst>
+                    </a:blip>
+                    <a:stretch>
+                      <a:fillRect/>
+                    </a:stretch>
+                  </pic:blipFill>
+                  <pic:spPr>
+                    <a:xfrm>
+                      <a:off x="0" y="0"/>
+                      <a:ext cx="5606238" cy="5305563"/>
+                    </a:xfrm>
+                    <a:prstGeom prst="rect">
+                      <a:avLst/>
+                    </a:prstGeom>
+                  </pic:spPr>
+                </pic:pic>
+              </a:graphicData>
+            </a:graphic>
+          </wp:inline>
+        </w:drawing>
+      </w:r>
+    </w:p>
+    <w:p>
+      <w:pPr>
+        <w:pStyle w:val="Caption"/>
+      </w:pPr>
+      <w:r>
+        <w:t xml:space="preserve">Figure </w:t>
+      </w:r>
+      <w:r>
+        <w:fldChar w:fldCharType="begin"/>
+      </w:r>
+      <w:r>
+        <w:instrText xml:space="preserve"> SEQ Figure \* ARABIC </w:instrText>
+      </w:r>
+      <w:r>
+        <w:fldChar w:fldCharType="separate"/>
+      </w:r>
+      <w:r>
+        <w:rPr>
+          <w:noProof/>
+        </w:rPr>
+        <w:t>3</w:t>
+      </w:r>
+      <w:r>
+        <w:rPr>
+          <w:noProof/>
+        </w:rPr>
+        <w:fldChar w:fldCharType="end"/>
+      </w:r>
+      <w:r>
+        <w:t>:</w:t>
+      </w:r>
+      <w:r>
+        <w:t xml:space="preserve"> </w:t>
+      </w:r>
+      <w:r>
+        <w:t>PLUMBAPP Class Diagram</w:t>
+      </w:r>
+    </w:p>
+    <w:p/>
+    <w:p/>
+    <w:p/>
+    <w:p/>
+    <w:p>
+      <w:pPr>
+        <w:rPr>
+          <w:b/>
+          <w:u w:val="single"/>
+        </w:rPr>
+      </w:pPr>
+      <w:r>
+        <w:rPr>
+          <w:b/>
+          <w:u w:val="single"/>
+        </w:rPr>
+        <w:lastRenderedPageBreak/>
+        <w:t>PLUMBAPP Use Case Diagram</w:t>
+      </w:r>
+    </w:p>
+    <w:p>
+      <w:r>
+        <w:t xml:space="preserve">This </w:t>
+      </w:r>
+      <w:r>
+        <w:t>diagram</w:t>
+      </w:r>
+      <w:r>
+        <w:t xml:space="preserve"> provides an overview of the system users (Customers and Artisans) and some of the functionalities they can perform within the application. The diagram below represents PLUMBAPP’S Use Case Diagram.</w:t>
+      </w:r>
+    </w:p>
+    <w:p>
+      <w:r>
+        <w:rPr>
+          <w:noProof/>
+        </w:rPr>
+        <w:drawing>
+          <wp:inline distT="0" distB="0" distL="0" distR="0" wp14:anchorId="0478362D" wp14:editId="3BC73665">
+            <wp:extent cx="4393975" cy="6020591"/>
+            <wp:effectExtent l="0" t="0" r="6985" b="0"/>
+            <wp:docPr id="3" name="Picture 3"/>
+            <wp:cNvGraphicFramePr>
+              <a:graphicFrameLocks xmlns:a="http://schemas.openxmlformats.org/drawingml/2006/main" noChangeAspect="1"/>
+            </wp:cNvGraphicFramePr>
+            <a:graphic xmlns:a="http://schemas.openxmlformats.org/drawingml/2006/main">
+              <a:graphicData uri="http://schemas.openxmlformats.org/drawingml/2006/picture">
+                <pic:pic xmlns:pic="http://schemas.openxmlformats.org/drawingml/2006/picture">
+                  <pic:nvPicPr>
+                    <pic:cNvPr id="3" name="efarm use case diagram.png"/>
+                    <pic:cNvPicPr/>
+                  </pic:nvPicPr>
+                  <pic:blipFill>
+                    <a:blip r:embed="rId8">
+                      <a:extLst>
+                        <a:ext uri="{28A0092B-C50C-407E-A947-70E740481C1C}">
+                          <a14:useLocalDpi xmlns:a14="http://schemas.microsoft.com/office/drawing/2010/main" val="0"/>
+                        </a:ext>
+                      </a:extLst>
+                    </a:blip>
+                    <a:stretch>
+                      <a:fillRect/>
+                    </a:stretch>
+                  </pic:blipFill>
+                  <pic:spPr>
+                    <a:xfrm>
+                      <a:off x="0" y="0"/>
+                      <a:ext cx="4409040" cy="6041234"/>
+                    </a:xfrm>
+                    <a:prstGeom prst="rect">
+                      <a:avLst/>
+                    </a:prstGeom>
+                  </pic:spPr>
+                </pic:pic>
+              </a:graphicData>
+            </a:graphic>
+          </wp:inline>
+        </w:drawing>
+      </w:r>
+    </w:p>
+    <w:p>
+      <w:pPr>
+        <w:pStyle w:val="Caption"/>
+      </w:pPr>
+      <w:r>
+        <w:t xml:space="preserve">Figure </w:t>
+      </w:r>
+      <w:fldSimple w:instr=" SEQ Figure \* ARABIC ">
+        <w:r>
+          <w:rPr>
+            <w:noProof/>
+          </w:rPr>
+          <w:t>4</w:t>
+        </w:r>
+      </w:fldSimple>
+      <w:r>
+        <w:t>: PLUMBAPP Use Case Diagram</w:t>
+      </w:r>
+      <w:r>
+        <w:t>s</w:t>
+      </w:r>
+    </w:p>
+    <w:p/>
     <w:sectPr>
       <w:pgSz w:w="12240" w:h="15840"/>
       <w:pgMar w:top="1440" w:right="1440" w:bottom="1440" w:left="1440" w:header="720" w:footer="720" w:gutter="0"/>
@@ -908,7 +1314,7 @@
 </file>
 
 <file path=customXml/itemProps1.xml><?xml version="1.0" encoding="utf-8"?>
-<ds:datastoreItem xmlns:ds="http://schemas.openxmlformats.org/officeDocument/2006/customXml" ds:itemID="{42043D55-5A3D-4F61-BF8F-CBD6F8953E80}">
+<ds:datastoreItem xmlns:ds="http://schemas.openxmlformats.org/officeDocument/2006/customXml" ds:itemID="{550CC29B-BE62-4CF2-AE05-451AD223C35B}">
   <ds:schemaRefs>
     <ds:schemaRef ds:uri="http://schemas.openxmlformats.org/officeDocument/2006/bibliography"/>
   </ds:schemaRefs>

</xml_diff>